<commit_message>
New translations Facilitators_guidelines - La relation d_Euler.docx (Swahili, Kenya)
</commit_message>
<xml_diff>
--- a/facilitation_guides/translation/swa/Facilitators_guidelines - La relation d_Euler.docx
+++ b/facilitation_guides/translation/swa/Facilitators_guidelines - La relation d_Euler.docx
@@ -880,7 +880,7 @@
                 <w:u w:val="none"/>
                 <w:vertAlign w:val="baseline"/>
               </w:rPr>
-              <w:t>Date</w:t>
+              <w:t>Tarehe</w:t>
             </w:r>
           </w:p>
         </w:tc>
@@ -7354,7 +7354,7 @@
       <w:rPr>
         <w:sz w:val="24"/>
         <w:szCs w:val="24"/>
-        <w:lang w:val="sw-TZ"/>
+        <w:lang w:val="sw-KE"/>
       </w:rPr>
     </w:rPrDefault>
     <w:pPrDefault>

</xml_diff>

<commit_message>
New translations facilitators_guidelines - la relation d_euler.docx (Swahili, Tanzania)
</commit_message>
<xml_diff>
--- a/facilitation_guides/translation/swa/Facilitators_guidelines - La relation d_Euler.docx
+++ b/facilitation_guides/translation/swa/Facilitators_guidelines - La relation d_Euler.docx
@@ -880,7 +880,7 @@
                 <w:u w:val="none"/>
                 <w:vertAlign w:val="baseline"/>
               </w:rPr>
-              <w:t>Tarehe</w:t>
+              <w:t>Date</w:t>
             </w:r>
           </w:p>
         </w:tc>
@@ -7354,7 +7354,7 @@
       <w:rPr>
         <w:sz w:val="24"/>
         <w:szCs w:val="24"/>
-        <w:lang w:val="sw-KE"/>
+        <w:lang w:val="sw-TZ"/>
       </w:rPr>
     </w:rPrDefault>
     <w:pPrDefault>

</xml_diff>